<commit_message>
2nd to last change
</commit_message>
<xml_diff>
--- a/Research/Describe Technology.docx
+++ b/Research/Describe Technology.docx
@@ -255,16 +255,12 @@
         </w:r>
       </w:hyperlink>
     </w:p>
-    <w:p>
-      <w:r>
-        <w:t>Risks posed ​</w:t>
-      </w:r>
-    </w:p>
     <w:p/>
     <w:p/>
     <w:p/>
     <w:p>
       <w:r>
+        <w:lastRenderedPageBreak/>
         <w:t xml:space="preserve">As the number of industrial robot installations grow, the employment rate in industries with easily automated labour will likely begin to decline. </w:t>
       </w:r>
       <w:r>
@@ -404,7 +400,6 @@
         </w:rPr>
       </w:pPr>
       <w:r>
-        <w:lastRenderedPageBreak/>
         <w:t>Choices</w:t>
       </w:r>
       <w:r>
@@ -441,6 +436,7 @@
           <w:color w:val="000000"/>
           <w:shd w:val="clear" w:color="auto" w:fill="FFFFFF"/>
         </w:rPr>
+        <w:lastRenderedPageBreak/>
         <w:t>Where they</w:t>
       </w:r>
       <w:r>
@@ -599,7 +595,19 @@
         <w:tabs>
           <w:tab w:val="left" w:pos="4560"/>
         </w:tabs>
-      </w:pPr>
+        <w:rPr>
+          <w:lang w:val="en-US"/>
+        </w:rPr>
+      </w:pPr>
+      <w:r>
+        <w:t>Automotive robotics is the area that generates the largest incorporation of industrial robots worldwide, currently covering 30% of total investments in the industry sector</w:t>
+      </w:r>
+      <w:r>
+        <w:rPr>
+          <w:lang w:val="en-US"/>
+        </w:rPr>
+        <w:t xml:space="preserve">. </w:t>
+      </w:r>
       <w:r>
         <w:rPr>
           <w:rFonts w:ascii="Calibri" w:hAnsi="Calibri" w:cs="Calibri"/>
@@ -762,43 +770,6 @@
       </w:r>
       <w:r>
         <w:t xml:space="preserve">Therefore, it would be appropriate to increase the robustness of the production system to such circumstances. </w:t>
-      </w:r>
-    </w:p>
-    <w:p>
-      <w:pPr>
-        <w:tabs>
-          <w:tab w:val="left" w:pos="4560"/>
-        </w:tabs>
-        <w:rPr>
-          <w:rFonts w:ascii="Calibri" w:hAnsi="Calibri" w:cs="Calibri"/>
-          <w:color w:val="000000"/>
-          <w:shd w:val="clear" w:color="auto" w:fill="FFFFFF"/>
-        </w:rPr>
-      </w:pPr>
-      <w:r>
-        <w:rPr>
-          <w:rFonts w:ascii="Calibri" w:hAnsi="Calibri" w:cs="Calibri"/>
-          <w:color w:val="000000"/>
-          <w:shd w:val="clear" w:color="auto" w:fill="FFFFFF"/>
-        </w:rPr>
-        <w:t>https://www.genesis-systems.com/blog/robots-automotive-manufacturing-top-6-applications</w:t>
-      </w:r>
-    </w:p>
-    <w:p>
-      <w:pPr>
-        <w:rPr>
-          <w:rFonts w:ascii="Calibri" w:hAnsi="Calibri" w:cs="Calibri"/>
-          <w:color w:val="000000"/>
-          <w:shd w:val="clear" w:color="auto" w:fill="FFFFFF"/>
-        </w:rPr>
-      </w:pPr>
-      <w:r>
-        <w:rPr>
-          <w:rFonts w:ascii="Calibri" w:hAnsi="Calibri" w:cs="Calibri"/>
-          <w:color w:val="000000"/>
-          <w:shd w:val="clear" w:color="auto" w:fill="FFFFFF"/>
-        </w:rPr>
-        <w:t>https://ec.europa.eu/newsroom/rtd/items/700621/en</w:t>
       </w:r>
     </w:p>
     <w:p>
@@ -846,121 +817,6 @@
         </w:rPr>
         <w:t>– an increase of 12% in comparison with 2018. </w:t>
       </w:r>
-    </w:p>
-    <w:p>
-      <w:pPr>
-        <w:rPr>
-          <w:rFonts w:ascii="Calibri" w:hAnsi="Calibri" w:cs="Calibri"/>
-          <w:color w:val="000000"/>
-          <w:shd w:val="clear" w:color="auto" w:fill="FFFFFF"/>
-        </w:rPr>
-      </w:pPr>
-    </w:p>
-    <w:p/>
-    <w:p>
-      <w:pPr>
-        <w:rPr>
-          <w:sz w:val="16"/>
-          <w:szCs w:val="16"/>
-          <w:lang w:val="en-US"/>
-        </w:rPr>
-      </w:pPr>
-    </w:p>
-    <w:p>
-      <w:pPr>
-        <w:pStyle w:val="NormalWeb"/>
-        <w:shd w:val="clear" w:color="auto" w:fill="FFFFFF"/>
-        <w:spacing w:before="0" w:beforeAutospacing="0" w:after="0" w:afterAutospacing="0" w:line="362" w:lineRule="atLeast"/>
-        <w:textAlignment w:val="top"/>
-        <w:rPr>
-          <w:rFonts w:asciiTheme="minorHAnsi" w:hAnsiTheme="minorHAnsi" w:cstheme="minorHAnsi"/>
-          <w:color w:val="000000" w:themeColor="text1"/>
-          <w:sz w:val="22"/>
-          <w:szCs w:val="22"/>
-        </w:rPr>
-      </w:pPr>
-    </w:p>
-    <w:p>
-      <w:pPr>
-        <w:rPr>
-          <w:sz w:val="16"/>
-          <w:szCs w:val="16"/>
-          <w:lang w:val="en-US"/>
-        </w:rPr>
-      </w:pPr>
-      <w:hyperlink r:id="rId17" w:history="1">
-        <w:r>
-          <w:rPr>
-            <w:rStyle w:val="Hyperlink"/>
-            <w:sz w:val="16"/>
-            <w:szCs w:val="16"/>
-            <w:lang w:val="en-US"/>
-          </w:rPr>
-          <w:t>https://www.analyticsinsight.net/the-future-of-industrial-robotics-market/</w:t>
-        </w:r>
-      </w:hyperlink>
-    </w:p>
-    <w:p>
-      <w:pPr>
-        <w:rPr>
-          <w:lang w:val="en-US"/>
-        </w:rPr>
-      </w:pPr>
-      <w:r>
-        <w:rPr>
-          <w:lang w:val="en-US"/>
-        </w:rPr>
-        <w:t xml:space="preserve">Health and Safety </w:t>
-      </w:r>
-    </w:p>
-    <w:p>
-      <w:pPr>
-        <w:rPr>
-          <w:lang w:val="en-US"/>
-        </w:rPr>
-      </w:pPr>
-    </w:p>
-    <w:p>
-      <w:pPr>
-        <w:rPr>
-          <w:lang w:val="en-US"/>
-        </w:rPr>
-      </w:pPr>
-    </w:p>
-    <w:p>
-      <w:pPr>
-        <w:rPr>
-          <w:lang w:val="en-US"/>
-        </w:rPr>
-      </w:pPr>
-    </w:p>
-    <w:p>
-      <w:pPr>
-        <w:rPr>
-          <w:lang w:val="en-US"/>
-        </w:rPr>
-      </w:pPr>
-    </w:p>
-    <w:p>
-      <w:pPr>
-        <w:rPr>
-          <w:lang w:val="en-US"/>
-        </w:rPr>
-      </w:pPr>
-    </w:p>
-    <w:p>
-      <w:pPr>
-        <w:rPr>
-          <w:lang w:val="en-US"/>
-        </w:rPr>
-      </w:pPr>
-    </w:p>
-    <w:p>
-      <w:pPr>
-        <w:rPr>
-          <w:lang w:val="en-US"/>
-        </w:rPr>
-      </w:pPr>
     </w:p>
     <w:p>
       <w:pPr>

</xml_diff>